<commit_message>
Final Checks and Documenting
What Happened?
- Double Checked Code, Compile
- Finished Documentation needed for Task 1-2
</commit_message>
<xml_diff>
--- a/Document Brief.docx
+++ b/Document Brief.docx
@@ -19,7 +19,7 @@
             <mc:AlternateContent>
               <mc:Choice Requires="wpg">
                 <w:drawing>
-                  <wp:anchor distT="0" distB="0" distL="114300" distR="114300" simplePos="0" relativeHeight="251662336" behindDoc="0" locked="0" layoutInCell="1" allowOverlap="1" wp14:anchorId="4342E4C4" wp14:editId="784F186E">
+                  <wp:anchor distT="0" distB="0" distL="114300" distR="114300" simplePos="0" relativeHeight="251662336" behindDoc="0" locked="0" layoutInCell="1" allowOverlap="1" wp14:anchorId="4342E4C4" wp14:editId="1D0C9928">
                     <wp:simplePos x="0" y="0"/>
                     <wp:positionH relativeFrom="page">
                       <wp:align>center</wp:align>
@@ -266,7 +266,7 @@
               </mc:Choice>
               <mc:Fallback>
                 <w:pict>
-                  <v:group w14:anchorId="7B4D7967" id="Group 51" o:spid="_x0000_s1026" style="position:absolute;margin-left:0;margin-top:0;width:8in;height:95.7pt;z-index:251662336;mso-width-percent:941;mso-height-percent:121;mso-top-percent:23;mso-position-horizontal:center;mso-position-horizontal-relative:page;mso-position-vertical-relative:page;mso-width-percent:941;mso-height-percent:121;mso-top-percent:23" coordorigin="" coordsize="73152,12161" o:gfxdata="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">
+                  <v:group w14:anchorId="5A03593A" id="Group 51" o:spid="_x0000_s1026" style="position:absolute;margin-left:0;margin-top:0;width:8in;height:95.7pt;z-index:251662336;mso-width-percent:941;mso-height-percent:121;mso-top-percent:23;mso-position-horizontal:center;mso-position-horizontal-relative:page;mso-position-vertical-relative:page;mso-width-percent:941;mso-height-percent:121;mso-top-percent:23" coordorigin="" coordsize="73152,12161" o:gfxdata="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">
                     <v:shape id="Rectangle 51" o:spid="_x0000_s1027" style="position:absolute;width:73152;height:11303;visibility:visible;mso-wrap-style:square;v-text-anchor:middle" coordsize="7312660,1129665" o:gfxdata="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" path="m,l7312660,r,1129665l3619500,733425,,1091565,,xe" fillcolor="#156082 [3204]" stroked="f" strokeweight="1pt">
                       <v:stroke joinstyle="miter"/>
                       <v:path arrowok="t" o:connecttype="custom" o:connectlocs="0,0;7315200,0;7315200,1130373;3620757,733885;0,1092249;0,0" o:connectangles="0,0,0,0,0,0"/>
@@ -287,7 +287,7 @@
             <mc:AlternateContent>
               <mc:Choice Requires="wps">
                 <w:drawing>
-                  <wp:anchor distT="0" distB="0" distL="114300" distR="114300" simplePos="0" relativeHeight="251660288" behindDoc="0" locked="0" layoutInCell="1" allowOverlap="1" wp14:anchorId="0D691D04" wp14:editId="148AC90B">
+                  <wp:anchor distT="0" distB="0" distL="114300" distR="114300" simplePos="0" relativeHeight="251660288" behindDoc="0" locked="0" layoutInCell="1" allowOverlap="1" wp14:anchorId="0D691D04" wp14:editId="2F75F9FB">
                     <wp:simplePos x="0" y="0"/>
                     <wp:positionH relativeFrom="page">
                       <wp:align>center</wp:align>
@@ -529,7 +529,7 @@
             <mc:AlternateContent>
               <mc:Choice Requires="wps">
                 <w:drawing>
-                  <wp:anchor distT="0" distB="0" distL="114300" distR="114300" simplePos="0" relativeHeight="251661312" behindDoc="0" locked="0" layoutInCell="1" allowOverlap="1" wp14:anchorId="2B4F7361" wp14:editId="220A158D">
+                  <wp:anchor distT="0" distB="0" distL="114300" distR="114300" simplePos="0" relativeHeight="251661312" behindDoc="0" locked="0" layoutInCell="1" allowOverlap="1" wp14:anchorId="2B4F7361" wp14:editId="5C03E8F3">
                     <wp:simplePos x="0" y="0"/>
                     <wp:positionH relativeFrom="page">
                       <wp:align>center</wp:align>
@@ -783,7 +783,7 @@
             <mc:AlternateContent>
               <mc:Choice Requires="wps">
                 <w:drawing>
-                  <wp:anchor distT="0" distB="0" distL="114300" distR="114300" simplePos="0" relativeHeight="251659264" behindDoc="0" locked="0" layoutInCell="1" allowOverlap="1" wp14:anchorId="77E9765F" wp14:editId="526F0489">
+                  <wp:anchor distT="0" distB="0" distL="114300" distR="114300" simplePos="0" relativeHeight="251659264" behindDoc="0" locked="0" layoutInCell="1" allowOverlap="1" wp14:anchorId="77E9765F" wp14:editId="0C22D5EF">
                     <wp:simplePos x="0" y="0"/>
                     <wp:positionH relativeFrom="page">
                       <wp:align>center</wp:align>
@@ -1019,40 +1019,6 @@
       </w:sdtContent>
     </w:sdt>
     <w:p>
-      <w:pPr>
-        <w:tabs>
-          <w:tab w:val="left" w:pos="1305"/>
-        </w:tabs>
-        <w:rPr>
-          <w:sz w:val="28"/>
-          <w:szCs w:val="28"/>
-        </w:rPr>
-      </w:pPr>
-    </w:p>
-    <w:p>
-      <w:pPr>
-        <w:tabs>
-          <w:tab w:val="left" w:pos="1305"/>
-        </w:tabs>
-        <w:rPr>
-          <w:sz w:val="28"/>
-          <w:szCs w:val="28"/>
-        </w:rPr>
-      </w:pPr>
-    </w:p>
-    <w:p>
-      <w:pPr>
-        <w:tabs>
-          <w:tab w:val="left" w:pos="1305"/>
-        </w:tabs>
-        <w:rPr>
-          <w:rFonts w:ascii="Arial" w:hAnsi="Arial" w:cs="Arial"/>
-          <w:b/>
-          <w:bCs/>
-          <w:sz w:val="32"/>
-          <w:szCs w:val="32"/>
-        </w:rPr>
-      </w:pPr>
       <w:r>
         <w:rPr>
           <w:rFonts w:ascii="Arial" w:hAnsi="Arial" w:cs="Arial"/>
@@ -1061,6 +1027,7 @@
           <w:sz w:val="32"/>
           <w:szCs w:val="32"/>
         </w:rPr>
+        <w:lastRenderedPageBreak/>
         <w:t xml:space="preserve">My </w:t>
       </w:r>
       <w:r>
@@ -1089,9 +1056,357 @@
           <w:sz w:val="24"/>
           <w:szCs w:val="24"/>
         </w:rPr>
+        <w:drawing>
+          <wp:anchor distT="0" distB="0" distL="114300" distR="114300" simplePos="0" relativeHeight="251667456" behindDoc="0" locked="0" layoutInCell="1" allowOverlap="1" wp14:anchorId="4CD889A7" wp14:editId="081141CE">
+            <wp:simplePos x="0" y="0"/>
+            <wp:positionH relativeFrom="column">
+              <wp:posOffset>2368550</wp:posOffset>
+            </wp:positionH>
+            <wp:positionV relativeFrom="paragraph">
+              <wp:posOffset>5031740</wp:posOffset>
+            </wp:positionV>
+            <wp:extent cx="3954145" cy="2143760"/>
+            <wp:effectExtent l="0" t="0" r="8255" b="8890"/>
+            <wp:wrapTopAndBottom/>
+            <wp:docPr id="259617184" name="Picture 1" descr="A screenshot of a computer&#10;&#10;Description automatically generated"/>
+            <wp:cNvGraphicFramePr>
+              <a:graphicFrameLocks xmlns:a="http://schemas.openxmlformats.org/drawingml/2006/main" noChangeAspect="1"/>
+            </wp:cNvGraphicFramePr>
+            <a:graphic xmlns:a="http://schemas.openxmlformats.org/drawingml/2006/main">
+              <a:graphicData uri="http://schemas.openxmlformats.org/drawingml/2006/picture">
+                <pic:pic xmlns:pic="http://schemas.openxmlformats.org/drawingml/2006/picture">
+                  <pic:nvPicPr>
+                    <pic:cNvPr id="259617184" name="Picture 1" descr="A screenshot of a computer&#10;&#10;Description automatically generated"/>
+                    <pic:cNvPicPr/>
+                  </pic:nvPicPr>
+                  <pic:blipFill>
+                    <a:blip r:embed="rId11" cstate="print">
+                      <a:extLst>
+                        <a:ext uri="{28A0092B-C50C-407E-A947-70E740481C1C}">
+                          <a14:useLocalDpi xmlns:a14="http://schemas.microsoft.com/office/drawing/2010/main" val="0"/>
+                        </a:ext>
+                      </a:extLst>
+                    </a:blip>
+                    <a:stretch>
+                      <a:fillRect/>
+                    </a:stretch>
+                  </pic:blipFill>
+                  <pic:spPr>
+                    <a:xfrm>
+                      <a:off x="0" y="0"/>
+                      <a:ext cx="3954145" cy="2143760"/>
+                    </a:xfrm>
+                    <a:prstGeom prst="rect">
+                      <a:avLst/>
+                    </a:prstGeom>
+                  </pic:spPr>
+                </pic:pic>
+              </a:graphicData>
+            </a:graphic>
+            <wp14:sizeRelH relativeFrom="page">
+              <wp14:pctWidth>0</wp14:pctWidth>
+            </wp14:sizeRelH>
+            <wp14:sizeRelV relativeFrom="page">
+              <wp14:pctHeight>0</wp14:pctHeight>
+            </wp14:sizeRelV>
+          </wp:anchor>
+        </w:drawing>
+      </w:r>
+      <w:r>
+        <w:rPr>
+          <w:noProof/>
+          <w:sz w:val="24"/>
+          <w:szCs w:val="24"/>
+        </w:rPr>
+        <w:drawing>
+          <wp:anchor distT="0" distB="0" distL="114300" distR="114300" simplePos="0" relativeHeight="251664384" behindDoc="0" locked="0" layoutInCell="1" allowOverlap="1" wp14:anchorId="1687068C" wp14:editId="494F6FD9">
+            <wp:simplePos x="0" y="0"/>
+            <wp:positionH relativeFrom="column">
+              <wp:posOffset>2390775</wp:posOffset>
+            </wp:positionH>
+            <wp:positionV relativeFrom="paragraph">
+              <wp:posOffset>2715895</wp:posOffset>
+            </wp:positionV>
+            <wp:extent cx="3936365" cy="2212975"/>
+            <wp:effectExtent l="0" t="0" r="6985" b="0"/>
+            <wp:wrapTopAndBottom/>
+            <wp:docPr id="162015766" name="Picture 1" descr="A screenshot of a computer&#10;&#10;Description automatically generated"/>
+            <wp:cNvGraphicFramePr>
+              <a:graphicFrameLocks xmlns:a="http://schemas.openxmlformats.org/drawingml/2006/main" noChangeAspect="1"/>
+            </wp:cNvGraphicFramePr>
+            <a:graphic xmlns:a="http://schemas.openxmlformats.org/drawingml/2006/main">
+              <a:graphicData uri="http://schemas.openxmlformats.org/drawingml/2006/picture">
+                <pic:pic xmlns:pic="http://schemas.openxmlformats.org/drawingml/2006/picture">
+                  <pic:nvPicPr>
+                    <pic:cNvPr id="162015766" name="Picture 1" descr="A screenshot of a computer&#10;&#10;Description automatically generated"/>
+                    <pic:cNvPicPr/>
+                  </pic:nvPicPr>
+                  <pic:blipFill>
+                    <a:blip r:embed="rId12" cstate="print">
+                      <a:extLst>
+                        <a:ext uri="{28A0092B-C50C-407E-A947-70E740481C1C}">
+                          <a14:useLocalDpi xmlns:a14="http://schemas.microsoft.com/office/drawing/2010/main" val="0"/>
+                        </a:ext>
+                      </a:extLst>
+                    </a:blip>
+                    <a:stretch>
+                      <a:fillRect/>
+                    </a:stretch>
+                  </pic:blipFill>
+                  <pic:spPr>
+                    <a:xfrm>
+                      <a:off x="0" y="0"/>
+                      <a:ext cx="3936365" cy="2212975"/>
+                    </a:xfrm>
+                    <a:prstGeom prst="rect">
+                      <a:avLst/>
+                    </a:prstGeom>
+                  </pic:spPr>
+                </pic:pic>
+              </a:graphicData>
+            </a:graphic>
+            <wp14:sizeRelH relativeFrom="page">
+              <wp14:pctWidth>0</wp14:pctWidth>
+            </wp14:sizeRelH>
+            <wp14:sizeRelV relativeFrom="page">
+              <wp14:pctHeight>0</wp14:pctHeight>
+            </wp14:sizeRelV>
+          </wp:anchor>
+        </w:drawing>
+      </w:r>
+      <w:r>
+        <w:rPr>
+          <w:noProof/>
+          <w:sz w:val="24"/>
+          <w:szCs w:val="24"/>
+        </w:rPr>
+        <w:drawing>
+          <wp:anchor distT="0" distB="0" distL="114300" distR="114300" simplePos="0" relativeHeight="251663360" behindDoc="0" locked="0" layoutInCell="1" allowOverlap="1" wp14:anchorId="15784A45" wp14:editId="566601D4">
+            <wp:simplePos x="0" y="0"/>
+            <wp:positionH relativeFrom="column">
+              <wp:posOffset>2400935</wp:posOffset>
+            </wp:positionH>
+            <wp:positionV relativeFrom="paragraph">
+              <wp:posOffset>414020</wp:posOffset>
+            </wp:positionV>
+            <wp:extent cx="3945890" cy="2219325"/>
+            <wp:effectExtent l="0" t="0" r="0" b="9525"/>
+            <wp:wrapTopAndBottom/>
+            <wp:docPr id="1107529044" name="Picture 1" descr="A screenshot of a computer&#10;&#10;Description automatically generated"/>
+            <wp:cNvGraphicFramePr>
+              <a:graphicFrameLocks xmlns:a="http://schemas.openxmlformats.org/drawingml/2006/main" noChangeAspect="1"/>
+            </wp:cNvGraphicFramePr>
+            <a:graphic xmlns:a="http://schemas.openxmlformats.org/drawingml/2006/main">
+              <a:graphicData uri="http://schemas.openxmlformats.org/drawingml/2006/picture">
+                <pic:pic xmlns:pic="http://schemas.openxmlformats.org/drawingml/2006/picture">
+                  <pic:nvPicPr>
+                    <pic:cNvPr id="1107529044" name="Picture 1" descr="A screenshot of a computer&#10;&#10;Description automatically generated"/>
+                    <pic:cNvPicPr/>
+                  </pic:nvPicPr>
+                  <pic:blipFill>
+                    <a:blip r:embed="rId13" cstate="print">
+                      <a:extLst>
+                        <a:ext uri="{28A0092B-C50C-407E-A947-70E740481C1C}">
+                          <a14:useLocalDpi xmlns:a14="http://schemas.microsoft.com/office/drawing/2010/main" val="0"/>
+                        </a:ext>
+                      </a:extLst>
+                    </a:blip>
+                    <a:stretch>
+                      <a:fillRect/>
+                    </a:stretch>
+                  </pic:blipFill>
+                  <pic:spPr>
+                    <a:xfrm>
+                      <a:off x="0" y="0"/>
+                      <a:ext cx="3945890" cy="2219325"/>
+                    </a:xfrm>
+                    <a:prstGeom prst="rect">
+                      <a:avLst/>
+                    </a:prstGeom>
+                  </pic:spPr>
+                </pic:pic>
+              </a:graphicData>
+            </a:graphic>
+            <wp14:sizeRelH relativeFrom="page">
+              <wp14:pctWidth>0</wp14:pctWidth>
+            </wp14:sizeRelH>
+            <wp14:sizeRelV relativeFrom="page">
+              <wp14:pctHeight>0</wp14:pctHeight>
+            </wp14:sizeRelV>
+          </wp:anchor>
+        </w:drawing>
+      </w:r>
+      <w:r>
+        <w:rPr>
+          <w:noProof/>
+          <w:sz w:val="24"/>
+          <w:szCs w:val="24"/>
+        </w:rPr>
+        <mc:AlternateContent>
+          <mc:Choice Requires="wps">
+            <w:drawing>
+              <wp:anchor distT="45720" distB="45720" distL="114300" distR="114300" simplePos="0" relativeHeight="251666432" behindDoc="0" locked="0" layoutInCell="1" allowOverlap="1" wp14:anchorId="2520C777" wp14:editId="44B12E09">
+                <wp:simplePos x="0" y="0"/>
+                <wp:positionH relativeFrom="column">
+                  <wp:posOffset>-586596</wp:posOffset>
+                </wp:positionH>
+                <wp:positionV relativeFrom="paragraph">
+                  <wp:posOffset>434592</wp:posOffset>
+                </wp:positionV>
+                <wp:extent cx="2733675" cy="7771873"/>
+                <wp:effectExtent l="0" t="0" r="28575" b="19685"/>
+                <wp:wrapSquare wrapText="bothSides"/>
+                <wp:docPr id="217" name="Text Box 2"/>
+                <wp:cNvGraphicFramePr>
+                  <a:graphicFrameLocks xmlns:a="http://schemas.openxmlformats.org/drawingml/2006/main"/>
+                </wp:cNvGraphicFramePr>
+                <a:graphic xmlns:a="http://schemas.openxmlformats.org/drawingml/2006/main">
+                  <a:graphicData uri="http://schemas.microsoft.com/office/word/2010/wordprocessingShape">
+                    <wps:wsp>
+                      <wps:cNvSpPr txBox="1">
+                        <a:spLocks noChangeArrowheads="1"/>
+                      </wps:cNvSpPr>
+                      <wps:spPr bwMode="auto">
+                        <a:xfrm>
+                          <a:off x="0" y="0"/>
+                          <a:ext cx="2733675" cy="7771873"/>
+                        </a:xfrm>
+                        <a:prstGeom prst="rect">
+                          <a:avLst/>
+                        </a:prstGeom>
+                        <a:solidFill>
+                          <a:srgbClr val="FFFFFF"/>
+                        </a:solidFill>
+                        <a:ln w="9525">
+                          <a:solidFill>
+                            <a:srgbClr val="000000"/>
+                          </a:solidFill>
+                          <a:miter lim="800000"/>
+                          <a:headEnd/>
+                          <a:tailEnd/>
+                        </a:ln>
+                      </wps:spPr>
+                      <wps:txbx>
+                        <w:txbxContent>
+                          <w:p>
+                            <w:r>
+                              <w:t xml:space="preserve">This image shows the GitHub repository and with the URL on the top. With 21 Commits the first 2 tasks have been fully published. </w:t>
+                            </w:r>
+                          </w:p>
+                          <w:p/>
+                          <w:p/>
+                          <w:p/>
+                          <w:p/>
+                          <w:p/>
+                          <w:p/>
+                          <w:p>
+                            <w:r>
+                              <w:t>H</w:t>
+                            </w:r>
+                            <w:r>
+                              <w:t>ere shows a few of the many commits made throughout this task which range over multiple days/weeks the further you go back. If click on you may find yourself with more information on that commit like what changes were made or any bugs in that version.</w:t>
+                            </w:r>
+                          </w:p>
+                          <w:p>
+                            <w:r>
+                              <w:t>“Purely Task 1-2 Commits” -&gt;</w:t>
+                            </w:r>
+                          </w:p>
+                          <w:p/>
+                          <w:p/>
+                          <w:p/>
+                          <w:p>
+                            <w:r>
+                              <w:t xml:space="preserve">(GitHub Desktop App) </w:t>
+                            </w:r>
+                          </w:p>
+                          <w:p>
+                            <w:r>
+                              <w:t>With descriptions under most commits showing changes or something telling you why that commit was made to show good version control and keep everything clean.</w:t>
+                            </w:r>
+                          </w:p>
+                        </w:txbxContent>
+                      </wps:txbx>
+                      <wps:bodyPr rot="0" vert="horz" wrap="square" lIns="91440" tIns="45720" rIns="91440" bIns="45720" anchor="t" anchorCtr="0">
+                        <a:noAutofit/>
+                      </wps:bodyPr>
+                    </wps:wsp>
+                  </a:graphicData>
+                </a:graphic>
+                <wp14:sizeRelH relativeFrom="margin">
+                  <wp14:pctWidth>0</wp14:pctWidth>
+                </wp14:sizeRelH>
+                <wp14:sizeRelV relativeFrom="margin">
+                  <wp14:pctHeight>0</wp14:pctHeight>
+                </wp14:sizeRelV>
+              </wp:anchor>
+            </w:drawing>
+          </mc:Choice>
+          <mc:Fallback>
+            <w:pict>
+              <v:shape w14:anchorId="2520C777" id="Text Box 2" o:spid="_x0000_s1029" type="#_x0000_t202" style="position:absolute;margin-left:-46.2pt;margin-top:34.2pt;width:215.25pt;height:611.95pt;z-index:251666432;visibility:visible;mso-wrap-style:square;mso-width-percent:0;mso-height-percent:0;mso-wrap-distance-left:9pt;mso-wrap-distance-top:3.6pt;mso-wrap-distance-right:9pt;mso-wrap-distance-bottom:3.6pt;mso-position-horizontal:absolute;mso-position-horizontal-relative:text;mso-position-vertical:absolute;mso-position-vertical-relative:text;mso-width-percent:0;mso-height-percent:0;mso-width-relative:margin;mso-height-relative:margin;v-text-anchor:top" o:gfxdata="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">
+                <v:textbox>
+                  <w:txbxContent>
+                    <w:p>
+                      <w:r>
+                        <w:t xml:space="preserve">This image shows the GitHub repository and with the URL on the top. With 21 Commits the first 2 tasks have been fully published. </w:t>
+                      </w:r>
+                    </w:p>
+                    <w:p/>
+                    <w:p/>
+                    <w:p/>
+                    <w:p/>
+                    <w:p/>
+                    <w:p/>
+                    <w:p>
+                      <w:r>
+                        <w:t>H</w:t>
+                      </w:r>
+                      <w:r>
+                        <w:t>ere shows a few of the many commits made throughout this task which range over multiple days/weeks the further you go back. If click on you may find yourself with more information on that commit like what changes were made or any bugs in that version.</w:t>
+                      </w:r>
+                    </w:p>
+                    <w:p>
+                      <w:r>
+                        <w:t>“Purely Task 1-2 Commits” -&gt;</w:t>
+                      </w:r>
+                    </w:p>
+                    <w:p/>
+                    <w:p/>
+                    <w:p/>
+                    <w:p>
+                      <w:r>
+                        <w:t xml:space="preserve">(GitHub Desktop App) </w:t>
+                      </w:r>
+                    </w:p>
+                    <w:p>
+                      <w:r>
+                        <w:t>With descriptions under most commits showing changes or something telling you why that commit was made to show good version control and keep everything clean.</w:t>
+                      </w:r>
+                    </w:p>
+                  </w:txbxContent>
+                </v:textbox>
+                <w10:wrap type="square"/>
+              </v:shape>
+            </w:pict>
+          </mc:Fallback>
+        </mc:AlternateContent>
+      </w:r>
+      <w:r>
+        <w:rPr>
+          <w:sz w:val="24"/>
+          <w:szCs w:val="24"/>
+        </w:rPr>
+        <w:t xml:space="preserve">                                                                                                     </w:t>
+      </w:r>
+      <w:r>
+        <w:rPr>
+          <w:sz w:val="24"/>
+          <w:szCs w:val="24"/>
+        </w:rPr>
         <w:t xml:space="preserve">// -- </w:t>
       </w:r>
-      <w:hyperlink r:id="rId11" w:history="1">
+      <w:hyperlink r:id="rId14" w:history="1">
         <w:r>
           <w:rPr>
             <w:rStyle w:val="Hyperlink"/>
@@ -1119,47 +1434,6 @@
           <w:szCs w:val="24"/>
         </w:rPr>
       </w:pPr>
-      <w:r>
-        <w:rPr>
-          <w:sz w:val="24"/>
-          <w:szCs w:val="24"/>
-        </w:rPr>
-        <w:drawing>
-          <wp:inline distT="0" distB="0" distL="0" distR="0" wp14:anchorId="15784A45" wp14:editId="7CBB5A4E">
-            <wp:extent cx="3714750" cy="2089495"/>
-            <wp:effectExtent l="0" t="0" r="0" b="6350"/>
-            <wp:docPr id="1107529044" name="Picture 1" descr="A screenshot of a computer&#10;&#10;Description automatically generated"/>
-            <wp:cNvGraphicFramePr>
-              <a:graphicFrameLocks xmlns:a="http://schemas.openxmlformats.org/drawingml/2006/main" noChangeAspect="1"/>
-            </wp:cNvGraphicFramePr>
-            <a:graphic xmlns:a="http://schemas.openxmlformats.org/drawingml/2006/main">
-              <a:graphicData uri="http://schemas.openxmlformats.org/drawingml/2006/picture">
-                <pic:pic xmlns:pic="http://schemas.openxmlformats.org/drawingml/2006/picture">
-                  <pic:nvPicPr>
-                    <pic:cNvPr id="1107529044" name="Picture 1" descr="A screenshot of a computer&#10;&#10;Description automatically generated"/>
-                    <pic:cNvPicPr/>
-                  </pic:nvPicPr>
-                  <pic:blipFill>
-                    <a:blip r:embed="rId12"/>
-                    <a:stretch>
-                      <a:fillRect/>
-                    </a:stretch>
-                  </pic:blipFill>
-                  <pic:spPr>
-                    <a:xfrm>
-                      <a:off x="0" y="0"/>
-                      <a:ext cx="3726409" cy="2096053"/>
-                    </a:xfrm>
-                    <a:prstGeom prst="rect">
-                      <a:avLst/>
-                    </a:prstGeom>
-                  </pic:spPr>
-                </pic:pic>
-              </a:graphicData>
-            </a:graphic>
-          </wp:inline>
-        </w:drawing>
-      </w:r>
     </w:p>
     <w:p>
       <w:pPr>
@@ -1171,214 +1445,6 @@
           <w:szCs w:val="24"/>
         </w:rPr>
       </w:pPr>
-      <w:r>
-        <w:rPr>
-          <w:sz w:val="24"/>
-          <w:szCs w:val="24"/>
-        </w:rPr>
-        <w:drawing>
-          <wp:inline distT="0" distB="0" distL="0" distR="0" wp14:anchorId="1687068C" wp14:editId="0BFA7B50">
-            <wp:extent cx="3771900" cy="2121642"/>
-            <wp:effectExtent l="0" t="0" r="0" b="0"/>
-            <wp:docPr id="162015766" name="Picture 1" descr="A screenshot of a computer&#10;&#10;Description automatically generated"/>
-            <wp:cNvGraphicFramePr>
-              <a:graphicFrameLocks xmlns:a="http://schemas.openxmlformats.org/drawingml/2006/main" noChangeAspect="1"/>
-            </wp:cNvGraphicFramePr>
-            <a:graphic xmlns:a="http://schemas.openxmlformats.org/drawingml/2006/main">
-              <a:graphicData uri="http://schemas.openxmlformats.org/drawingml/2006/picture">
-                <pic:pic xmlns:pic="http://schemas.openxmlformats.org/drawingml/2006/picture">
-                  <pic:nvPicPr>
-                    <pic:cNvPr id="162015766" name="Picture 1" descr="A screenshot of a computer&#10;&#10;Description automatically generated"/>
-                    <pic:cNvPicPr/>
-                  </pic:nvPicPr>
-                  <pic:blipFill>
-                    <a:blip r:embed="rId13"/>
-                    <a:stretch>
-                      <a:fillRect/>
-                    </a:stretch>
-                  </pic:blipFill>
-                  <pic:spPr>
-                    <a:xfrm>
-                      <a:off x="0" y="0"/>
-                      <a:ext cx="3782178" cy="2127423"/>
-                    </a:xfrm>
-                    <a:prstGeom prst="rect">
-                      <a:avLst/>
-                    </a:prstGeom>
-                  </pic:spPr>
-                </pic:pic>
-              </a:graphicData>
-            </a:graphic>
-          </wp:inline>
-        </w:drawing>
-      </w:r>
-    </w:p>
-    <w:p>
-      <w:pPr>
-        <w:tabs>
-          <w:tab w:val="left" w:pos="1305"/>
-        </w:tabs>
-        <w:rPr>
-          <w:sz w:val="28"/>
-          <w:szCs w:val="28"/>
-        </w:rPr>
-      </w:pPr>
-    </w:p>
-    <w:p>
-      <w:pPr>
-        <w:tabs>
-          <w:tab w:val="left" w:pos="1305"/>
-        </w:tabs>
-        <w:rPr>
-          <w:sz w:val="24"/>
-          <w:szCs w:val="24"/>
-        </w:rPr>
-      </w:pPr>
-      <w:r>
-        <w:rPr>
-          <w:sz w:val="24"/>
-          <w:szCs w:val="24"/>
-        </w:rPr>
-        <w:t>Pull Request</w:t>
-      </w:r>
-    </w:p>
-    <w:p>
-      <w:pPr>
-        <w:tabs>
-          <w:tab w:val="left" w:pos="1305"/>
-        </w:tabs>
-        <w:rPr>
-          <w:sz w:val="24"/>
-          <w:szCs w:val="24"/>
-        </w:rPr>
-      </w:pPr>
-      <w:r>
-        <w:rPr>
-          <w:sz w:val="24"/>
-          <w:szCs w:val="24"/>
-        </w:rPr>
-        <w:t>Merge Commit</w:t>
-      </w:r>
-    </w:p>
-    <w:p>
-      <w:pPr>
-        <w:tabs>
-          <w:tab w:val="left" w:pos="1305"/>
-        </w:tabs>
-        <w:rPr>
-          <w:sz w:val="24"/>
-          <w:szCs w:val="24"/>
-        </w:rPr>
-      </w:pPr>
-    </w:p>
-    <w:p>
-      <w:pPr>
-        <w:tabs>
-          <w:tab w:val="left" w:pos="1305"/>
-        </w:tabs>
-        <w:rPr>
-          <w:sz w:val="24"/>
-          <w:szCs w:val="24"/>
-        </w:rPr>
-      </w:pPr>
-      <w:r>
-        <w:rPr>
-          <w:sz w:val="24"/>
-          <w:szCs w:val="24"/>
-        </w:rPr>
-        <w:t>Resource List</w:t>
-      </w:r>
-    </w:p>
-    <w:p>
-      <w:pPr>
-        <w:tabs>
-          <w:tab w:val="left" w:pos="1305"/>
-        </w:tabs>
-        <w:rPr>
-          <w:sz w:val="24"/>
-          <w:szCs w:val="24"/>
-        </w:rPr>
-      </w:pPr>
-    </w:p>
-    <w:p>
-      <w:pPr>
-        <w:tabs>
-          <w:tab w:val="left" w:pos="1305"/>
-        </w:tabs>
-        <w:rPr>
-          <w:sz w:val="24"/>
-          <w:szCs w:val="24"/>
-        </w:rPr>
-      </w:pPr>
-      <w:r>
-        <w:rPr>
-          <w:sz w:val="24"/>
-          <w:szCs w:val="24"/>
-        </w:rPr>
-        <w:t>Description of Challenges</w:t>
-      </w:r>
-      <w:r>
-        <w:rPr>
-          <w:sz w:val="24"/>
-          <w:szCs w:val="24"/>
-        </w:rPr>
-        <w:br/>
-        <w:t>Descriptions of Weaknesses</w:t>
-      </w:r>
-    </w:p>
-    <w:p>
-      <w:pPr>
-        <w:tabs>
-          <w:tab w:val="left" w:pos="1305"/>
-        </w:tabs>
-        <w:rPr>
-          <w:sz w:val="24"/>
-          <w:szCs w:val="24"/>
-        </w:rPr>
-      </w:pPr>
-      <w:r>
-        <w:rPr>
-          <w:noProof/>
-          <w:sz w:val="24"/>
-          <w:szCs w:val="24"/>
-        </w:rPr>
-        <w:lastRenderedPageBreak/>
-        <w:drawing>
-          <wp:inline distT="0" distB="0" distL="0" distR="0" wp14:anchorId="1EDA175C" wp14:editId="7D9768CE">
-            <wp:extent cx="5731510" cy="3009265"/>
-            <wp:effectExtent l="0" t="0" r="2540" b="635"/>
-            <wp:docPr id="378314848" name="Picture 1"/>
-            <wp:cNvGraphicFramePr>
-              <a:graphicFrameLocks xmlns:a="http://schemas.openxmlformats.org/drawingml/2006/main" noChangeAspect="1"/>
-            </wp:cNvGraphicFramePr>
-            <a:graphic xmlns:a="http://schemas.openxmlformats.org/drawingml/2006/main">
-              <a:graphicData uri="http://schemas.openxmlformats.org/drawingml/2006/picture">
-                <pic:pic xmlns:pic="http://schemas.openxmlformats.org/drawingml/2006/picture">
-                  <pic:nvPicPr>
-                    <pic:cNvPr id="378314848" name=""/>
-                    <pic:cNvPicPr/>
-                  </pic:nvPicPr>
-                  <pic:blipFill>
-                    <a:blip r:embed="rId14"/>
-                    <a:stretch>
-                      <a:fillRect/>
-                    </a:stretch>
-                  </pic:blipFill>
-                  <pic:spPr>
-                    <a:xfrm>
-                      <a:off x="0" y="0"/>
-                      <a:ext cx="5731510" cy="3009265"/>
-                    </a:xfrm>
-                    <a:prstGeom prst="rect">
-                      <a:avLst/>
-                    </a:prstGeom>
-                  </pic:spPr>
-                </pic:pic>
-              </a:graphicData>
-            </a:graphic>
-          </wp:inline>
-        </w:drawing>
-      </w:r>
     </w:p>
     <w:sectPr>
       <w:headerReference w:type="default" r:id="rId15"/>
@@ -1883,16 +1949,16 @@
         </mc:Choice>
         <mc:Fallback>
           <w:pict>
-            <v:group w14:anchorId="3895E356" id="Group 58" o:spid="_x0000_s1029" style="position:absolute;margin-left:82.7pt;margin-top:0;width:133.9pt;height:80.65pt;z-index:251659264;mso-top-percent:23;mso-position-horizontal:right;mso-position-horizontal-relative:page;mso-position-vertical-relative:page;mso-top-percent:23;mso-width-relative:margin;mso-height-relative:margin" coordsize="17007,10241" o:gfxdata="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">
-              <v:group id="Group 168" o:spid="_x0000_s1030" style="position:absolute;width:17007;height:10241" coordsize="17007,10241" o:gfxdata="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">
-                <v:rect id="Rectangle 169" o:spid="_x0000_s1031" style="position:absolute;width:17007;height:10241;visibility:visible;mso-wrap-style:square;v-text-anchor:middle" o:gfxdata="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" fillcolor="white [3212]" stroked="f" strokeweight="1pt">
+            <v:group w14:anchorId="3895E356" id="Group 58" o:spid="_x0000_s1030" style="position:absolute;margin-left:82.7pt;margin-top:0;width:133.9pt;height:80.65pt;z-index:251659264;mso-top-percent:23;mso-position-horizontal:right;mso-position-horizontal-relative:page;mso-position-vertical-relative:page;mso-top-percent:23;mso-width-relative:margin;mso-height-relative:margin" coordsize="17007,10241" o:gfxdata="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">
+              <v:group id="Group 168" o:spid="_x0000_s1031" style="position:absolute;width:17007;height:10241" coordsize="17007,10241" o:gfxdata="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">
+                <v:rect id="Rectangle 169" o:spid="_x0000_s1032" style="position:absolute;width:17007;height:10241;visibility:visible;mso-wrap-style:square;v-text-anchor:middle" o:gfxdata="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" fillcolor="white [3212]" stroked="f" strokeweight="1pt">
                   <v:fill opacity="0"/>
                 </v:rect>
-                <v:shape id="Rectangle 12" o:spid="_x0000_s1032" style="position:absolute;width:14630;height:10149;visibility:visible;mso-wrap-style:square;v-text-anchor:middle" coordsize="1462822,1014481" o:gfxdata="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" path="m,l1462822,r,1014481l638269,407899,,xe" fillcolor="#156082 [3204]" stroked="f" strokeweight="1pt">
+                <v:shape id="Rectangle 12" o:spid="_x0000_s1033" style="position:absolute;width:14630;height:10149;visibility:visible;mso-wrap-style:square;v-text-anchor:middle" coordsize="1462822,1014481" o:gfxdata="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" path="m,l1462822,r,1014481l638269,407899,,xe" fillcolor="#156082 [3204]" stroked="f" strokeweight="1pt">
                   <v:stroke joinstyle="miter"/>
                   <v:path arrowok="t" o:connecttype="custom" o:connectlocs="0,0;1463040,0;1463040,1014984;638364,408101;0,0" o:connectangles="0,0,0,0,0"/>
                 </v:shape>
-                <v:rect id="Rectangle 171" o:spid="_x0000_s1033" style="position:absolute;width:14721;height:10241;visibility:visible;mso-wrap-style:square;v-text-anchor:middle" o:gfxdata="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" strokecolor="white [3212]" strokeweight="1pt">
+                <v:rect id="Rectangle 171" o:spid="_x0000_s1034" style="position:absolute;width:14721;height:10241;visibility:visible;mso-wrap-style:square;v-text-anchor:middle" o:gfxdata="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" strokecolor="white [3212]" strokeweight="1pt">
                   <v:fill r:id="rId2" o:title="" recolor="t" rotate="t" type="frame"/>
                 </v:rect>
               </v:group>
@@ -1900,7 +1966,7 @@
                 <v:stroke joinstyle="miter"/>
                 <v:path gradientshapeok="t" o:connecttype="rect"/>
               </v:shapetype>
-              <v:shape id="Text Box 172" o:spid="_x0000_s1034" type="#_x0000_t202" style="position:absolute;left:10326;top:95;width:4381;height:3752;visibility:visible;mso-wrap-style:square;v-text-anchor:middle" o:gfxdata="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" filled="f" stroked="f" strokeweight=".5pt">
+              <v:shape id="Text Box 172" o:spid="_x0000_s1035" type="#_x0000_t202" style="position:absolute;left:10326;top:95;width:4381;height:3752;visibility:visible;mso-wrap-style:square;v-text-anchor:middle" o:gfxdata="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" filled="f" stroked="f" strokeweight=".5pt">
                 <v:textbox inset=",7.2pt,,7.2pt">
                   <w:txbxContent>
                     <w:p>
@@ -2691,7 +2757,6 @@
   <w:style w:type="character" w:default="1" w:styleId="DefaultParagraphFont">
     <w:name w:val="Default Paragraph Font"/>
     <w:uiPriority w:val="1"/>
-    <w:semiHidden/>
     <w:unhideWhenUsed/>
   </w:style>
   <w:style w:type="table" w:default="1" w:styleId="TableNormal">

</xml_diff>